<commit_message>
updated resume and rgba fallback
</commit_message>
<xml_diff>
--- a/assets/Resume.docx
+++ b/assets/Resume.docx
@@ -628,16 +628,7 @@
         <w:t xml:space="preserve"> and virus/malware removal</w:t>
       </w:r>
     </w:p>
-    <w:p>
-      <w:pPr>
-        <w:pStyle w:val="ListParagraph"/>
-        <w:ind w:left="1080"/>
-        <w:rPr>
-          <w:sz w:val="20"/>
-          <w:szCs w:val="20"/>
-        </w:rPr>
-      </w:pPr>
-    </w:p>
+    <w:p/>
     <w:p>
       <w:pPr>
         <w:tabs>
@@ -1043,14 +1034,12 @@
           <w:b/>
         </w:rPr>
       </w:pPr>
-      <w:proofErr w:type="spellStart"/>
       <w:r>
         <w:rPr>
           <w:b/>
         </w:rPr>
         <w:t>Clothr</w:t>
       </w:r>
-      <w:proofErr w:type="spellEnd"/>
       <w:r>
         <w:rPr>
           <w:b/>
@@ -1098,23 +1087,7 @@
           <w:sz w:val="20"/>
           <w:szCs w:val="20"/>
         </w:rPr>
-        <w:t xml:space="preserve">Developed an iOS app in swift on </w:t>
-      </w:r>
-      <w:proofErr w:type="spellStart"/>
-      <w:r>
-        <w:rPr>
-          <w:sz w:val="20"/>
-          <w:szCs w:val="20"/>
-        </w:rPr>
-        <w:t>Xcode</w:t>
-      </w:r>
-      <w:proofErr w:type="spellEnd"/>
-      <w:r>
-        <w:rPr>
-          <w:sz w:val="20"/>
-          <w:szCs w:val="20"/>
-        </w:rPr>
-        <w:t xml:space="preserve"> with a team of 4 </w:t>
+        <w:t xml:space="preserve">Developed an iOS app in swift on Xcode with a team of 4 </w:t>
       </w:r>
       <w:r>
         <w:rPr>
@@ -1165,23 +1138,7 @@
           <w:sz w:val="20"/>
           <w:szCs w:val="20"/>
         </w:rPr>
-        <w:t xml:space="preserve">Used </w:t>
-      </w:r>
-      <w:proofErr w:type="spellStart"/>
-      <w:r>
-        <w:rPr>
-          <w:sz w:val="20"/>
-          <w:szCs w:val="20"/>
-        </w:rPr>
-        <w:t>ShopStyle</w:t>
-      </w:r>
-      <w:proofErr w:type="spellEnd"/>
-      <w:r>
-        <w:rPr>
-          <w:sz w:val="20"/>
-          <w:szCs w:val="20"/>
-        </w:rPr>
-        <w:t xml:space="preserve"> API to retrieve data on clothing items</w:t>
+        <w:t>Used ShopStyle API to retrieve data on clothing items</w:t>
       </w:r>
     </w:p>
     <w:p>
@@ -1194,14 +1151,12 @@
           <w:b/>
         </w:rPr>
       </w:pPr>
-      <w:proofErr w:type="spellStart"/>
       <w:r>
         <w:rPr>
           <w:b/>
         </w:rPr>
         <w:t>EZRecipe</w:t>
       </w:r>
-      <w:proofErr w:type="spellEnd"/>
       <w:r>
         <w:rPr>
           <w:b/>
@@ -1214,8 +1169,6 @@
         </w:rPr>
         <w:t>Recipe Generator</w:t>
       </w:r>
-      <w:bookmarkStart w:id="0" w:name="_GoBack"/>
-      <w:bookmarkEnd w:id="0"/>
       <w:r>
         <w:rPr>
           <w:b/>
@@ -1284,23 +1237,7 @@
           <w:sz w:val="20"/>
           <w:szCs w:val="20"/>
         </w:rPr>
-        <w:t xml:space="preserve">Used </w:t>
-      </w:r>
-      <w:proofErr w:type="spellStart"/>
-      <w:r>
-        <w:rPr>
-          <w:sz w:val="20"/>
-          <w:szCs w:val="20"/>
-        </w:rPr>
-        <w:t>Spoonacular</w:t>
-      </w:r>
-      <w:proofErr w:type="spellEnd"/>
-      <w:r>
-        <w:rPr>
-          <w:sz w:val="20"/>
-          <w:szCs w:val="20"/>
-        </w:rPr>
-        <w:t xml:space="preserve"> API to retrieve recipes</w:t>
+        <w:t>Used Spoonacular API to retrieve recipes</w:t>
       </w:r>
     </w:p>
     <w:p>
@@ -1367,25 +1304,21 @@
       <w:r>
         <w:t xml:space="preserve">, </w:t>
       </w:r>
-      <w:proofErr w:type="spellStart"/>
-      <w:r>
-        <w:t>npm</w:t>
-      </w:r>
-      <w:proofErr w:type="spellEnd"/>
+      <w:r>
+        <w:t xml:space="preserve">npm, </w:t>
+      </w:r>
+      <w:r>
+        <w:t>Mongoose</w:t>
+      </w:r>
       <w:r>
         <w:t xml:space="preserve">, </w:t>
       </w:r>
       <w:r>
-        <w:t>Mongoose</w:t>
-      </w:r>
-      <w:r>
-        <w:t xml:space="preserve">, </w:t>
-      </w:r>
-      <w:r>
         <w:t>CSS Flexbox, CSS Grid</w:t>
       </w:r>
-    </w:p>
-    <w:p/>
+      <w:bookmarkStart w:id="0" w:name="_GoBack"/>
+      <w:bookmarkEnd w:id="0"/>
+    </w:p>
     <w:p>
       <w:pPr>
         <w:tabs>
@@ -1437,35 +1370,7 @@
         <w:rPr>
           <w:b/>
         </w:rPr>
-        <w:t xml:space="preserve">for </w:t>
-      </w:r>
-      <w:proofErr w:type="spellStart"/>
-      <w:r>
-        <w:rPr>
-          <w:b/>
-        </w:rPr>
-        <w:t>Kuya</w:t>
-      </w:r>
-      <w:proofErr w:type="spellEnd"/>
-      <w:r>
-        <w:rPr>
-          <w:b/>
-        </w:rPr>
-        <w:t xml:space="preserve">-Ate Mentorship Program – </w:t>
-      </w:r>
-      <w:proofErr w:type="spellStart"/>
-      <w:r>
-        <w:rPr>
-          <w:b/>
-        </w:rPr>
-        <w:t>Bayanihan</w:t>
-      </w:r>
-      <w:proofErr w:type="spellEnd"/>
-      <w:r>
-        <w:rPr>
-          <w:b/>
-        </w:rPr>
-        <w:t xml:space="preserve"> (Filipino Student Organization) UC Santa Cruz</w:t>
+        <w:t>for Kuya-Ate Mentorship Program – Bayanihan (Filipino Student Organization) UC Santa Cruz</w:t>
       </w:r>
     </w:p>
     <w:p>
@@ -1576,6 +1481,21 @@
         <w:szCs w:val="16"/>
       </w:rPr>
     </w:pPr>
+  </w:p>
+  <w:p>
+    <w:pPr>
+      <w:ind w:left="360"/>
+      <w:jc w:val="center"/>
+    </w:pPr>
+    <w:r>
+      <w:rPr>
+        <w:b/>
+      </w:rPr>
+      <w:t>Personal Website</w:t>
+    </w:r>
+    <w:r>
+      <w:t>: www.gilbertaragon.com/</w:t>
+    </w:r>
   </w:p>
   <w:p>
     <w:pPr>
@@ -4399,7 +4319,7 @@
 </file>
 
 <file path=customXml/itemProps1.xml><?xml version="1.0" encoding="utf-8"?>
-<ds:datastoreItem xmlns:ds="http://schemas.openxmlformats.org/officeDocument/2006/customXml" ds:itemID="{DD422814-629A-424E-8E9E-91726C33D4FC}">
+<ds:datastoreItem xmlns:ds="http://schemas.openxmlformats.org/officeDocument/2006/customXml" ds:itemID="{3B43BBF1-5729-405A-9805-565A5EB3D2F8}">
   <ds:schemaRefs>
     <ds:schemaRef ds:uri="http://schemas.openxmlformats.org/officeDocument/2006/bibliography"/>
   </ds:schemaRefs>

</xml_diff>